<commit_message>
Aggiornamento analisi e procedura PattiParasociali
</commit_message>
<xml_diff>
--- a/Analisi/PARTY - Operazioni Indirette Quotate.docx
+++ b/Analisi/PARTY - Operazioni Indirette Quotate.docx
@@ -101,7 +101,12 @@
         </w:numPr>
       </w:pPr>
       <w:r>
-        <w:t>% partecipazione (possesso)</w:t>
+        <w:t>% parte</w:t>
+      </w:r>
+      <w:bookmarkStart w:id="0" w:name="_GoBack"/>
+      <w:bookmarkEnd w:id="0"/>
+      <w:r>
+        <w:t>cipazione (possesso)</w:t>
       </w:r>
     </w:p>
     <w:p>
@@ -210,10 +215,7 @@
       </w:r>
       <w:proofErr w:type="spellEnd"/>
       <w:r>
-        <w:t xml:space="preserve"> Ratio</w:t>
-      </w:r>
-      <w:r>
-        <w:t xml:space="preserve"> diretta</w:t>
+        <w:t xml:space="preserve"> Ratio diretta</w:t>
       </w:r>
     </w:p>
     <w:p/>
@@ -241,8 +243,17 @@
       <w:r>
         <w:t>Parametri da GFT per creazione Interscambio</w:t>
       </w:r>
-      <w:bookmarkStart w:id="0" w:name="_GoBack"/>
-      <w:bookmarkEnd w:id="0"/>
+    </w:p>
+    <w:p/>
+    <w:p>
+      <w:r>
+        <w:t>Selezionare Partecipante: da capire</w:t>
+      </w:r>
+    </w:p>
+    <w:p>
+      <w:r>
+        <w:t>Capire come visualizzare i saldi (se come indirette o gestite a partecipanti)</w:t>
+      </w:r>
     </w:p>
     <w:sectPr>
       <w:pgSz w:w="11906" w:h="16838"/>

</xml_diff>